<commit_message>
Plan de proyecto final, coherente y a pdf NO ES LA ULTIMA VERSION
NO ES LA ULTIMA VERSION:
faltan casos de uso y alguna cosilla mas como el cronograma  , pero debería ser casi la final. Luego esta el pdf que es sobre esta misma version.

Co-Authored-By: MarcosG765 <246333009+MarcosG765@users.noreply.github.com>
</commit_message>
<xml_diff>
--- a/Apartado 1.docx
+++ b/Apartado 1.docx
@@ -71,7 +71,21 @@
         <w:rPr>
           <w:rFonts w:ascii="Cambria" w:hAnsi="Cambria"/>
         </w:rPr>
-        <w:t>El proyecto consiste en una aplicación móvil diseñada para ayudar a jugadores de Mus a aprender, mejorar sus decisiones y comprender mejor las probabilidades del juego. La app permite introducir manos reales, analizar situaciones mediante simulaciones Monte Carlo y recibir recomendaciones claras y justificadas. También incluye un modo de entrenamiento y estadísticas personales para seguir el progreso.</w:t>
+        <w:t xml:space="preserve">El proyecto consiste en una aplicación móvil diseñada para ayudar a jugadores de Mus a aprender, mejorar sus decisiones y comprender mejor las probabilidades del juego. La </w:t>
+      </w:r>
+      <w:proofErr w:type="gramStart"/>
+      <w:r>
+        <w:rPr>
+          <w:rFonts w:ascii="Cambria" w:hAnsi="Cambria"/>
+        </w:rPr>
+        <w:t>app</w:t>
+      </w:r>
+      <w:proofErr w:type="gramEnd"/>
+      <w:r>
+        <w:rPr>
+          <w:rFonts w:ascii="Cambria" w:hAnsi="Cambria"/>
+        </w:rPr>
+        <w:t xml:space="preserve"> permite introducir manos reales, analizar situaciones mediante simulaciones Monte Carlo y recibir recomendaciones claras y justificadas. También incluye un modo de entrenamiento y estadísticas personales para seguir el progreso.</w:t>
       </w:r>
     </w:p>
     <w:p/>
@@ -171,20 +185,33 @@
         <w:rPr>
           <w:rFonts w:ascii="Cambria" w:hAnsi="Cambria"/>
         </w:rPr>
-        <w:t>• Monetizar la aplicación mediante modelo freemium</w:t>
-      </w:r>
-      <w:r>
-        <w:rPr>
-          <w:rFonts w:ascii="Cambria" w:hAnsi="Cambria"/>
-        </w:rPr>
-        <w:t xml:space="preserve">. </w:t>
-      </w:r>
-      <w:r>
-        <w:rPr>
-          <w:rFonts w:ascii="Cambria" w:hAnsi="Cambria"/>
-          <w:color w:val="EE0000"/>
-        </w:rPr>
-        <w:t>*</w:t>
+        <w:t xml:space="preserve">• Monetizar la aplicación mediante modelo </w:t>
+      </w:r>
+      <w:proofErr w:type="spellStart"/>
+      <w:r>
+        <w:rPr>
+          <w:rFonts w:ascii="Cambria" w:hAnsi="Cambria"/>
+        </w:rPr>
+        <w:t>freemium</w:t>
+      </w:r>
+      <w:proofErr w:type="spellEnd"/>
+      <w:r>
+        <w:rPr>
+          <w:rFonts w:ascii="Cambria" w:hAnsi="Cambria"/>
+        </w:rPr>
+        <w:t xml:space="preserve">, que consistirá en cuatro gamas del producto, una versión gratuita con anuncios, y luego tres “premium” de pago que serán las siguientes: El plan Básico que no tendrá anuncios, el plan Pro que contendrá </w:t>
+      </w:r>
+      <w:r>
+        <w:rPr>
+          <w:rFonts w:ascii="Cambria" w:hAnsi="Cambria"/>
+        </w:rPr>
+        <w:t>simulaciones avanzadas y estadísticas detalladas</w:t>
+      </w:r>
+      <w:r>
+        <w:rPr>
+          <w:rFonts w:ascii="Cambria" w:hAnsi="Cambria"/>
+        </w:rPr>
+        <w:t xml:space="preserve"> y el plan Élite con exportación de datos y prioridad de servidor. </w:t>
       </w:r>
     </w:p>
     <w:p>
@@ -244,7 +271,27 @@
         <w:rPr>
           <w:rFonts w:ascii="Cambria" w:hAnsi="Cambria"/>
         </w:rPr>
-        <w:t>El sistema funcionará de manera online, centrándose</w:t>
+        <w:t>El sistema funcionará de manera online</w:t>
+      </w:r>
+      <w:r>
+        <w:rPr>
+          <w:rFonts w:ascii="Cambria" w:hAnsi="Cambria"/>
+        </w:rPr>
+        <w:t xml:space="preserve"> mediante una conexión a una base de datos que es la que procesa los datos y tiene el motor monte </w:t>
+      </w:r>
+      <w:proofErr w:type="spellStart"/>
+      <w:r>
+        <w:rPr>
+          <w:rFonts w:ascii="Cambria" w:hAnsi="Cambria"/>
+        </w:rPr>
+        <w:t>carlo</w:t>
+      </w:r>
+      <w:proofErr w:type="spellEnd"/>
+      <w:r>
+        <w:rPr>
+          <w:rFonts w:ascii="Cambria" w:hAnsi="Cambria"/>
+        </w:rPr>
+        <w:t>, centrándose</w:t>
       </w:r>
       <w:r>
         <w:rPr>
@@ -343,6 +390,7 @@
         <w:rPr>
           <w:rFonts w:ascii="Cambria" w:hAnsi="Cambria"/>
         </w:rPr>
+        <w:lastRenderedPageBreak/>
         <w:t>• Estadísticas que muestran la evolución del jugador.</w:t>
       </w:r>
     </w:p>
@@ -401,7 +449,6 @@
         <w:rPr>
           <w:rFonts w:ascii="Cambria" w:hAnsi="Cambria"/>
         </w:rPr>
-        <w:lastRenderedPageBreak/>
         <w:t>• Producto con un enfoque único y alto potencial de crecimiento.</w:t>
       </w:r>
     </w:p>
@@ -415,20 +462,38 @@
         <w:rPr>
           <w:rFonts w:ascii="Cambria" w:hAnsi="Cambria"/>
         </w:rPr>
-        <w:t>• Modelo de monetización sostenible.</w:t>
-      </w:r>
-    </w:p>
-    <w:p>
-      <w:pPr>
-        <w:rPr>
-          <w:rFonts w:ascii="Cambria" w:hAnsi="Cambria"/>
-        </w:rPr>
-      </w:pPr>
-      <w:r>
-        <w:rPr>
-          <w:rFonts w:ascii="Cambria" w:hAnsi="Cambria"/>
-        </w:rPr>
-        <w:t>• Costes operativos bajos al no depender de servidores externos.</w:t>
+        <w:t xml:space="preserve">• </w:t>
+      </w:r>
+      <w:r>
+        <w:rPr>
+          <w:rFonts w:ascii="Cambria" w:hAnsi="Cambria"/>
+        </w:rPr>
+        <w:t>Explotación de un nicho desatendido por el mercado, siendo nostros la primera “solución”.</w:t>
+      </w:r>
+    </w:p>
+    <w:p>
+      <w:pPr>
+        <w:rPr>
+          <w:rFonts w:ascii="Cambria" w:hAnsi="Cambria"/>
+        </w:rPr>
+      </w:pPr>
+      <w:r>
+        <w:rPr>
+          <w:rFonts w:ascii="Cambria" w:hAnsi="Cambria"/>
+        </w:rPr>
+        <w:t>• Modelo de monetización sostenible</w:t>
+      </w:r>
+      <w:r>
+        <w:rPr>
+          <w:rFonts w:ascii="Cambria" w:hAnsi="Cambria"/>
+        </w:rPr>
+        <w:t xml:space="preserve"> y consolidado por otras empresas del sector</w:t>
+      </w:r>
+      <w:r>
+        <w:rPr>
+          <w:rFonts w:ascii="Cambria" w:hAnsi="Cambria"/>
+        </w:rPr>
+        <w:t>.</w:t>
       </w:r>
     </w:p>
     <w:p>
@@ -612,40 +677,9 @@
     <w:p>
       <w:pPr>
         <w:rPr>
-          <w:rFonts w:eastAsiaTheme="minorEastAsia"/>
-          <w:b/>
-          <w:bCs/>
-          <w:color w:val="EE0000"/>
-          <w:sz w:val="22"/>
-          <w:szCs w:val="22"/>
-          <w:u w:val="single"/>
-        </w:rPr>
-      </w:pPr>
-      <w:r>
-        <w:rPr>
-          <w:rFonts w:eastAsiaTheme="minorEastAsia"/>
-          <w:b/>
-          <w:bCs/>
-          <w:color w:val="EE0000"/>
-          <w:sz w:val="22"/>
-          <w:szCs w:val="22"/>
-          <w:u w:val="single"/>
-        </w:rPr>
-        <w:t>Aclaraciones:</w:t>
-      </w:r>
-    </w:p>
-    <w:p>
-      <w:pPr>
-        <w:rPr>
-          <w:rFonts w:ascii="Cambria" w:hAnsi="Cambria"/>
-        </w:rPr>
-      </w:pPr>
-      <w:r>
-        <w:rPr>
-          <w:rFonts w:ascii="Cambria" w:hAnsi="Cambria"/>
-        </w:rPr>
-        <w:t>El modelo freemium es un modelo en el que hay dos versiones del producto, una gratuita que es una versión “limitada”, es decir, que tiene ciertas características capadas o de uso limitado. Y una versión premium de pago con todas las características. (Como Spotify vaya)</w:t>
-      </w:r>
+          <w:rFonts w:ascii="Cambria" w:hAnsi="Cambria"/>
+        </w:rPr>
+      </w:pPr>
     </w:p>
     <w:sectPr>
       <w:pgSz w:w="11906" w:h="16838"/>

</xml_diff>